<commit_message>
Update Lab 5 - How to create a Core eDiscovery Case.docx
</commit_message>
<xml_diff>
--- a/Lab Files/Lab 5 - How to create a Core eDiscovery Case.docx
+++ b/Lab Files/Lab 5 - How to create a Core eDiscovery Case.docx
@@ -52,7 +52,19 @@
         <w:rPr>
           <w:rFonts w:cstheme="minorHAnsi"/>
         </w:rPr>
-        <w:t>Step 2: Click “Core eDiscovery” under the “eDiscovery” drop-down on the navigation menu on the left-hand side of the screen.</w:t>
+        <w:t xml:space="preserve">Step 2: Click “eDiscovery” under the “eDiscovery” </w:t>
+      </w:r>
+      <w:r>
+        <w:rPr>
+          <w:rFonts w:cstheme="minorHAnsi"/>
+        </w:rPr>
+        <w:t>select standard</w:t>
+      </w:r>
+      <w:r>
+        <w:rPr>
+          <w:rFonts w:cstheme="minorHAnsi"/>
+        </w:rPr>
+        <w:t xml:space="preserve"> on the navigation menu on the left-hand side of the screen.</w:t>
       </w:r>
     </w:p>
     <w:p>

</xml_diff>